<commit_message>
traductions et maj impression montant en lettres
</commit_message>
<xml_diff>
--- a/AfkSalesInvoicePreview.docx
+++ b/AfkSalesInvoicePreview.docx
@@ -531,22 +531,23 @@
     <w:tbl>
       <w:tblPr>
         <w:tblStyle w:val="Grilledutableau"/>
-        <w:tblW w:w="10637" w:type="dxa"/>
+        <w:tblW w:w="10648" w:type="dxa"/>
         <w:tblInd w:w="-147" w:type="dxa"/>
         <w:tblLayout w:type="fixed"/>
         <w:tblLook w:val="04A0" w:firstRow="1" w:lastRow="0" w:firstColumn="1" w:lastColumn="0" w:noHBand="0" w:noVBand="1"/>
       </w:tblPr>
       <w:tblGrid>
         <w:gridCol w:w="431"/>
-        <w:gridCol w:w="1979"/>
-        <w:gridCol w:w="1344"/>
-        <w:gridCol w:w="783"/>
-        <w:gridCol w:w="430"/>
+        <w:gridCol w:w="1990"/>
+        <w:gridCol w:w="1333"/>
+        <w:gridCol w:w="515"/>
+        <w:gridCol w:w="698"/>
         <w:gridCol w:w="1134"/>
-        <w:gridCol w:w="420"/>
-        <w:gridCol w:w="1139"/>
+        <w:gridCol w:w="431"/>
+        <w:gridCol w:w="1128"/>
         <w:gridCol w:w="1276"/>
         <w:gridCol w:w="1701"/>
+        <w:gridCol w:w="11"/>
       </w:tblGrid>
       <w:tr>
         <w:trPr>
@@ -573,7 +574,7 @@
           <w:sdtContent>
             <w:tc>
               <w:tcPr>
-                <w:tcW w:w="2410" w:type="dxa"/>
+                <w:tcW w:w="2421" w:type="dxa"/>
                 <w:gridSpan w:val="2"/>
                 <w:tcBorders>
                   <w:top w:val="nil"/>
@@ -625,7 +626,7 @@
           <w:sdtContent>
             <w:tc>
               <w:tcPr>
-                <w:tcW w:w="2127" w:type="dxa"/>
+                <w:tcW w:w="1848" w:type="dxa"/>
                 <w:gridSpan w:val="2"/>
                 <w:tcBorders>
                   <w:top w:val="nil"/>
@@ -675,7 +676,7 @@
           <w:sdtContent>
             <w:tc>
               <w:tcPr>
-                <w:tcW w:w="1984" w:type="dxa"/>
+                <w:tcW w:w="2263" w:type="dxa"/>
                 <w:gridSpan w:val="3"/>
                 <w:tcBorders>
                   <w:top w:val="nil"/>
@@ -728,7 +729,7 @@
             <w:tc>
               <w:tcPr>
                 <w:tcW w:w="4116" w:type="dxa"/>
-                <w:gridSpan w:val="3"/>
+                <w:gridSpan w:val="4"/>
                 <w:tcBorders>
                   <w:top w:val="nil"/>
                   <w:left w:val="nil"/>
@@ -782,7 +783,7 @@
           <w:sdtContent>
             <w:tc>
               <w:tcPr>
-                <w:tcW w:w="2410" w:type="dxa"/>
+                <w:tcW w:w="2421" w:type="dxa"/>
                 <w:gridSpan w:val="2"/>
                 <w:tcBorders>
                   <w:top w:val="nil"/>
@@ -834,7 +835,7 @@
           <w:sdtContent>
             <w:tc>
               <w:tcPr>
-                <w:tcW w:w="2127" w:type="dxa"/>
+                <w:tcW w:w="1848" w:type="dxa"/>
                 <w:gridSpan w:val="2"/>
                 <w:tcBorders>
                   <w:top w:val="nil"/>
@@ -884,7 +885,7 @@
           <w:sdtContent>
             <w:tc>
               <w:tcPr>
-                <w:tcW w:w="1984" w:type="dxa"/>
+                <w:tcW w:w="2263" w:type="dxa"/>
                 <w:gridSpan w:val="3"/>
                 <w:tcBorders>
                   <w:top w:val="nil"/>
@@ -937,7 +938,7 @@
             <w:tc>
               <w:tcPr>
                 <w:tcW w:w="4116" w:type="dxa"/>
-                <w:gridSpan w:val="3"/>
+                <w:gridSpan w:val="4"/>
                 <w:tcBorders>
                   <w:top w:val="nil"/>
                   <w:left w:val="nil"/>
@@ -991,7 +992,7 @@
           <w:sdtContent>
             <w:tc>
               <w:tcPr>
-                <w:tcW w:w="2410" w:type="dxa"/>
+                <w:tcW w:w="2421" w:type="dxa"/>
                 <w:gridSpan w:val="2"/>
                 <w:tcBorders>
                   <w:top w:val="nil"/>
@@ -1043,7 +1044,7 @@
           <w:sdtContent>
             <w:tc>
               <w:tcPr>
-                <w:tcW w:w="2127" w:type="dxa"/>
+                <w:tcW w:w="1848" w:type="dxa"/>
                 <w:gridSpan w:val="2"/>
                 <w:tcBorders>
                   <w:top w:val="nil"/>
@@ -1093,7 +1094,7 @@
           <w:sdtContent>
             <w:tc>
               <w:tcPr>
-                <w:tcW w:w="1984" w:type="dxa"/>
+                <w:tcW w:w="2263" w:type="dxa"/>
                 <w:gridSpan w:val="3"/>
                 <w:tcBorders>
                   <w:top w:val="nil"/>
@@ -1146,7 +1147,7 @@
             <w:tc>
               <w:tcPr>
                 <w:tcW w:w="4116" w:type="dxa"/>
-                <w:gridSpan w:val="3"/>
+                <w:gridSpan w:val="4"/>
                 <w:tcBorders>
                   <w:top w:val="nil"/>
                   <w:left w:val="nil"/>
@@ -1200,7 +1201,7 @@
           <w:sdtContent>
             <w:tc>
               <w:tcPr>
-                <w:tcW w:w="2410" w:type="dxa"/>
+                <w:tcW w:w="2421" w:type="dxa"/>
                 <w:gridSpan w:val="2"/>
                 <w:tcBorders>
                   <w:top w:val="nil"/>
@@ -1252,7 +1253,7 @@
           <w:sdtContent>
             <w:tc>
               <w:tcPr>
-                <w:tcW w:w="2127" w:type="dxa"/>
+                <w:tcW w:w="1848" w:type="dxa"/>
                 <w:gridSpan w:val="2"/>
                 <w:tcBorders>
                   <w:top w:val="nil"/>
@@ -1302,7 +1303,7 @@
           <w:sdtContent>
             <w:tc>
               <w:tcPr>
-                <w:tcW w:w="1984" w:type="dxa"/>
+                <w:tcW w:w="2263" w:type="dxa"/>
                 <w:gridSpan w:val="3"/>
                 <w:tcBorders>
                   <w:top w:val="nil"/>
@@ -1355,7 +1356,7 @@
             <w:tc>
               <w:tcPr>
                 <w:tcW w:w="4116" w:type="dxa"/>
-                <w:gridSpan w:val="3"/>
+                <w:gridSpan w:val="4"/>
                 <w:tcBorders>
                   <w:top w:val="nil"/>
                   <w:left w:val="nil"/>
@@ -1390,8 +1391,8 @@
         </w:trPr>
         <w:tc>
           <w:tcPr>
-            <w:tcW w:w="10637" w:type="dxa"/>
-            <w:gridSpan w:val="10"/>
+            <w:tcW w:w="10648" w:type="dxa"/>
+            <w:gridSpan w:val="11"/>
             <w:tcBorders>
               <w:top w:val="nil"/>
               <w:left w:val="nil"/>
@@ -1408,7 +1409,7 @@
         </w:trPr>
         <w:tc>
           <w:tcPr>
-            <w:tcW w:w="4537" w:type="dxa"/>
+            <w:tcW w:w="4269" w:type="dxa"/>
             <w:gridSpan w:val="4"/>
             <w:tcBorders>
               <w:top w:val="single" w:color="auto" w:sz="4" w:space="0"/>
@@ -1422,6 +1423,8 @@
               <w:rPr>
                 <w:b/>
                 <w:bCs/>
+                <w:sz w:val="20"/>
+                <w:szCs w:val="20"/>
                 <w:u w:val="single"/>
                 <w:lang w:val="en-US"/>
               </w:rPr>
@@ -1431,6 +1434,8 @@
                 <w:rPr>
                   <w:b/>
                   <w:bCs/>
+                  <w:sz w:val="20"/>
+                  <w:szCs w:val="20"/>
                   <w:u w:val="single"/>
                   <w:lang w:val="en-US"/>
                 </w:rPr>
@@ -1450,6 +1455,8 @@
                   <w:rPr>
                     <w:b/>
                     <w:bCs/>
+                    <w:sz w:val="20"/>
+                    <w:szCs w:val="20"/>
                     <w:u w:val="single"/>
                     <w:lang w:val="en-US"/>
                   </w:rPr>
@@ -1462,6 +1469,8 @@
           <w:sdt>
             <w:sdtPr>
               <w:rPr>
+                <w:sz w:val="20"/>
+                <w:szCs w:val="20"/>
                 <w:lang w:val="en-US"/>
               </w:rPr>
               <w:alias w:val="#Nav: /Header/CompanyAddress2"/>
@@ -1481,11 +1490,15 @@
                     <w:tab w:val="left" w:pos="4055"/>
                   </w:tabs>
                   <w:rPr>
+                    <w:sz w:val="20"/>
+                    <w:szCs w:val="20"/>
                     <w:lang w:val="en-US"/>
                   </w:rPr>
                 </w:pPr>
                 <w:r>
                   <w:rPr>
+                    <w:sz w:val="20"/>
+                    <w:szCs w:val="20"/>
                     <w:lang w:val="en-US"/>
                   </w:rPr>
                   <w:t>CompanyAddress2</w:t>
@@ -1496,6 +1509,8 @@
           <w:sdt>
             <w:sdtPr>
               <w:rPr>
+                <w:sz w:val="20"/>
+                <w:szCs w:val="20"/>
                 <w:lang w:val="en-US"/>
               </w:rPr>
               <w:alias w:val="#Nav: /Header/CompanyAddress3"/>
@@ -1515,11 +1530,15 @@
                     <w:tab w:val="left" w:pos="4055"/>
                   </w:tabs>
                   <w:rPr>
+                    <w:sz w:val="20"/>
+                    <w:szCs w:val="20"/>
                     <w:lang w:val="en-US"/>
                   </w:rPr>
                 </w:pPr>
                 <w:r>
                   <w:rPr>
+                    <w:sz w:val="20"/>
+                    <w:szCs w:val="20"/>
                     <w:lang w:val="en-US"/>
                   </w:rPr>
                   <w:t>CompanyAddress3</w:t>
@@ -1530,6 +1549,8 @@
           <w:sdt>
             <w:sdtPr>
               <w:rPr>
+                <w:sz w:val="20"/>
+                <w:szCs w:val="20"/>
                 <w:lang w:val="en-US"/>
               </w:rPr>
               <w:alias w:val="#Nav: /Header/CompanyAddress4"/>
@@ -1546,11 +1567,15 @@
               <w:p>
                 <w:pPr>
                   <w:rPr>
+                    <w:sz w:val="20"/>
+                    <w:szCs w:val="20"/>
                     <w:lang w:val="en-US"/>
                   </w:rPr>
                 </w:pPr>
                 <w:r>
                   <w:rPr>
+                    <w:sz w:val="20"/>
+                    <w:szCs w:val="20"/>
                     <w:lang w:val="en-US"/>
                   </w:rPr>
                   <w:t>CompanyAddress4</w:t>
@@ -1561,8 +1586,8 @@
         </w:tc>
         <w:tc>
           <w:tcPr>
-            <w:tcW w:w="6100" w:type="dxa"/>
-            <w:gridSpan w:val="6"/>
+            <w:tcW w:w="6379" w:type="dxa"/>
+            <w:gridSpan w:val="7"/>
             <w:tcBorders>
               <w:top w:val="single" w:color="auto" w:sz="4" w:space="0"/>
             </w:tcBorders>
@@ -1572,6 +1597,8 @@
               <w:rPr>
                 <w:b/>
                 <w:bCs/>
+                <w:sz w:val="20"/>
+                <w:szCs w:val="20"/>
                 <w:u w:val="single"/>
               </w:rPr>
               <w:alias w:val="#Nav: /Header/AfkAddresseFacturationClientLbl"/>
@@ -1593,6 +1620,8 @@
                   <w:rPr>
                     <w:b/>
                     <w:bCs/>
+                    <w:sz w:val="20"/>
+                    <w:szCs w:val="20"/>
                     <w:u w:val="single"/>
                   </w:rPr>
                 </w:pPr>
@@ -1601,6 +1630,8 @@
                   <w:rPr>
                     <w:b/>
                     <w:bCs/>
+                    <w:sz w:val="20"/>
+                    <w:szCs w:val="20"/>
                     <w:u w:val="single"/>
                   </w:rPr>
                   <w:t>AfkAddresseFacturationClientLbl</w:t>
@@ -1611,13 +1642,17 @@
           </w:sdt>
           <w:sdt>
             <w:sdtPr>
-              <w:alias w:val="#Nav: /Header/CompanyAddress2"/>
+              <w:rPr>
+                <w:sz w:val="20"/>
+                <w:szCs w:val="20"/>
+              </w:rPr>
+              <w:alias w:val="#Nav: /Header/CustomerAddress2"/>
               <w:tag w:val="#Nav: AfkSalesInvoicePreview/50000"/>
-              <w:id w:val="-2097848927"/>
+              <w:id w:val="-665936473"/>
               <w:placeholder>
                 <w:docPart w:val="DefaultPlaceholder_-1854013440"/>
               </w:placeholder>
-              <w:dataBinding w:prefixMappings="xmlns:ns0='urn:microsoft-dynamics-nav/reports/AfkSalesInvoicePreview/50000/'" w:xpath="/ns0:NavWordReportXmlPart[1]/ns0:Header[1]/ns0:CompanyAddress2[1]" w:storeItemID="{D70867C8-D749-4A75-B11C-0E2F6DD1AD35}"/>
+              <w:dataBinding w:prefixMappings="xmlns:ns0='urn:microsoft-dynamics-nav/reports/AfkSalesInvoicePreview/50000/'" w:xpath="/ns0:NavWordReportXmlPart[1]/ns0:Header[1]/ns0:CustomerAddress2[1]" w:storeItemID="{D70867C8-D749-4A75-B11C-0E2F6DD1AD35}"/>
               <w:text/>
             </w:sdtPr>
             <w:sdtEndPr/>
@@ -1627,22 +1662,34 @@
                   <w:tabs>
                     <w:tab w:val="left" w:pos="1556"/>
                   </w:tabs>
+                  <w:rPr>
+                    <w:sz w:val="20"/>
+                    <w:szCs w:val="20"/>
+                  </w:rPr>
                 </w:pPr>
                 <w:r>
-                  <w:t>CompanyAddress2</w:t>
+                  <w:rPr>
+                    <w:sz w:val="20"/>
+                    <w:szCs w:val="20"/>
+                  </w:rPr>
+                  <w:t>CustomerAddress2</w:t>
                 </w:r>
               </w:p>
             </w:sdtContent>
           </w:sdt>
           <w:sdt>
             <w:sdtPr>
-              <w:alias w:val="#Nav: /Header/CompanyAddress3"/>
+              <w:rPr>
+                <w:sz w:val="20"/>
+                <w:szCs w:val="20"/>
+              </w:rPr>
+              <w:alias w:val="#Nav: /Header/CustomerAddress3"/>
               <w:tag w:val="#Nav: AfkSalesInvoicePreview/50000"/>
-              <w:id w:val="-1372839719"/>
+              <w:id w:val="1770662209"/>
               <w:placeholder>
                 <w:docPart w:val="DefaultPlaceholder_-1854013440"/>
               </w:placeholder>
-              <w:dataBinding w:prefixMappings="xmlns:ns0='urn:microsoft-dynamics-nav/reports/AfkSalesInvoicePreview/50000/'" w:xpath="/ns0:NavWordReportXmlPart[1]/ns0:Header[1]/ns0:CompanyAddress3[1]" w:storeItemID="{D70867C8-D749-4A75-B11C-0E2F6DD1AD35}"/>
+              <w:dataBinding w:prefixMappings="xmlns:ns0='urn:microsoft-dynamics-nav/reports/AfkSalesInvoicePreview/50000/'" w:xpath="/ns0:NavWordReportXmlPart[1]/ns0:Header[1]/ns0:CustomerAddress3[1]" w:storeItemID="{D70867C8-D749-4A75-B11C-0E2F6DD1AD35}"/>
               <w:text/>
             </w:sdtPr>
             <w:sdtEndPr/>
@@ -1652,22 +1699,34 @@
                   <w:tabs>
                     <w:tab w:val="left" w:pos="1556"/>
                   </w:tabs>
+                  <w:rPr>
+                    <w:sz w:val="20"/>
+                    <w:szCs w:val="20"/>
+                  </w:rPr>
                 </w:pPr>
                 <w:r>
-                  <w:t>CompanyAddress3</w:t>
+                  <w:rPr>
+                    <w:sz w:val="20"/>
+                    <w:szCs w:val="20"/>
+                  </w:rPr>
+                  <w:t>CustomerAddress3</w:t>
                 </w:r>
               </w:p>
             </w:sdtContent>
           </w:sdt>
           <w:sdt>
             <w:sdtPr>
-              <w:alias w:val="#Nav: /Header/CompanyAddress4"/>
+              <w:rPr>
+                <w:sz w:val="20"/>
+                <w:szCs w:val="20"/>
+              </w:rPr>
+              <w:alias w:val="#Nav: /Header/CustomerAddress4"/>
               <w:tag w:val="#Nav: AfkSalesInvoicePreview/50000"/>
-              <w:id w:val="1229111113"/>
+              <w:id w:val="-114680333"/>
               <w:placeholder>
                 <w:docPart w:val="DefaultPlaceholder_-1854013440"/>
               </w:placeholder>
-              <w:dataBinding w:prefixMappings="xmlns:ns0='urn:microsoft-dynamics-nav/reports/AfkSalesInvoicePreview/50000/'" w:xpath="/ns0:NavWordReportXmlPart[1]/ns0:Header[1]/ns0:CompanyAddress4[1]" w:storeItemID="{D70867C8-D749-4A75-B11C-0E2F6DD1AD35}"/>
+              <w:dataBinding w:prefixMappings="xmlns:ns0='urn:microsoft-dynamics-nav/reports/AfkSalesInvoicePreview/50000/'" w:xpath="/ns0:NavWordReportXmlPart[1]/ns0:Header[1]/ns0:CustomerAddress4[1]" w:storeItemID="{D70867C8-D749-4A75-B11C-0E2F6DD1AD35}"/>
               <w:text/>
             </w:sdtPr>
             <w:sdtEndPr/>
@@ -1677,9 +1736,17 @@
                   <w:tabs>
                     <w:tab w:val="left" w:pos="1556"/>
                   </w:tabs>
+                  <w:rPr>
+                    <w:sz w:val="20"/>
+                    <w:szCs w:val="20"/>
+                  </w:rPr>
                 </w:pPr>
                 <w:r>
-                  <w:t>CompanyAddress4</w:t>
+                  <w:rPr>
+                    <w:sz w:val="20"/>
+                    <w:szCs w:val="20"/>
+                  </w:rPr>
+                  <w:t>CustomerAddress4</w:t>
                 </w:r>
               </w:p>
             </w:sdtContent>
@@ -1688,6 +1755,8 @@
       </w:tr>
       <w:tr>
         <w:trPr>
+          <w:gridAfter w:val="1"/>
+          <w:wAfter w:w="11" w:type="dxa"/>
           <w:trHeight w:val="245"/>
         </w:trPr>
         <w:sdt>
@@ -1695,8 +1764,8 @@
             <w:rPr>
               <w:b/>
               <w:bCs/>
-              <w:sz w:val="20"/>
-              <w:szCs w:val="20"/>
+              <w:sz w:val="18"/>
+              <w:szCs w:val="18"/>
             </w:rPr>
             <w:alias w:val="#Nav: /Header/AfkLigneNoLbl"/>
             <w:tag w:val="#Nav: AfkSalesInvoicePreview/50000"/>
@@ -1716,25 +1785,24 @@
               </w:tcPr>
               <w:p>
                 <w:pPr>
+                  <w:ind w:left="-109"/>
                   <w:jc w:val="center"/>
                   <w:rPr>
                     <w:b/>
                     <w:bCs/>
-                    <w:sz w:val="20"/>
-                    <w:szCs w:val="20"/>
+                    <w:sz w:val="18"/>
+                    <w:szCs w:val="18"/>
                   </w:rPr>
                 </w:pPr>
-                <w:proofErr w:type="spellStart"/>
                 <w:r>
                   <w:rPr>
                     <w:b/>
                     <w:bCs/>
-                    <w:sz w:val="20"/>
-                    <w:szCs w:val="20"/>
-                  </w:rPr>
-                  <w:t>AfkLigneNoLbl</w:t>
+                    <w:sz w:val="18"/>
+                    <w:szCs w:val="18"/>
+                  </w:rPr>
+                  <w:t>No</w:t>
                 </w:r>
-                <w:proofErr w:type="spellEnd"/>
               </w:p>
             </w:tc>
           </w:sdtContent>
@@ -1744,8 +1812,8 @@
             <w:rPr>
               <w:b/>
               <w:bCs/>
-              <w:sz w:val="20"/>
-              <w:szCs w:val="20"/>
+              <w:sz w:val="18"/>
+              <w:szCs w:val="18"/>
             </w:rPr>
             <w:alias w:val="#Nav: /Header/AfkLignePrestationsLbl"/>
             <w:tag w:val="#Nav: AfkSalesInvoicePreview/50000"/>
@@ -1769,8 +1837,8 @@
                   <w:rPr>
                     <w:b/>
                     <w:bCs/>
-                    <w:sz w:val="20"/>
-                    <w:szCs w:val="20"/>
+                    <w:sz w:val="18"/>
+                    <w:szCs w:val="18"/>
                   </w:rPr>
                 </w:pPr>
                 <w:proofErr w:type="spellStart"/>
@@ -1778,8 +1846,8 @@
                   <w:rPr>
                     <w:b/>
                     <w:bCs/>
-                    <w:sz w:val="20"/>
-                    <w:szCs w:val="20"/>
+                    <w:sz w:val="18"/>
+                    <w:szCs w:val="18"/>
                   </w:rPr>
                   <w:t>AfkLignePrestationsLbl</w:t>
                 </w:r>
@@ -1793,8 +1861,8 @@
             <w:rPr>
               <w:b/>
               <w:bCs/>
-              <w:sz w:val="20"/>
-              <w:szCs w:val="20"/>
+              <w:sz w:val="18"/>
+              <w:szCs w:val="18"/>
             </w:rPr>
             <w:alias w:val="#Nav: /Header/AfkBaseCaptionLbl"/>
             <w:tag w:val="#Nav: AfkSalesInvoicePreview/50000"/>
@@ -1818,8 +1886,8 @@
                   <w:rPr>
                     <w:b/>
                     <w:bCs/>
-                    <w:sz w:val="20"/>
-                    <w:szCs w:val="20"/>
+                    <w:sz w:val="18"/>
+                    <w:szCs w:val="18"/>
                   </w:rPr>
                 </w:pPr>
                 <w:proofErr w:type="spellStart"/>
@@ -1827,8 +1895,8 @@
                   <w:rPr>
                     <w:b/>
                     <w:bCs/>
-                    <w:sz w:val="20"/>
-                    <w:szCs w:val="20"/>
+                    <w:sz w:val="18"/>
+                    <w:szCs w:val="18"/>
                   </w:rPr>
                   <w:t>AfkBaseCaptionLbl</w:t>
                 </w:r>
@@ -1842,8 +1910,8 @@
             <w:rPr>
               <w:b/>
               <w:bCs/>
-              <w:sz w:val="20"/>
-              <w:szCs w:val="20"/>
+              <w:sz w:val="18"/>
+              <w:szCs w:val="18"/>
             </w:rPr>
             <w:alias w:val="#Nav: /Header/AfkLigneQteLbl"/>
             <w:tag w:val="#Nav: AfkSalesInvoicePreview/50000"/>
@@ -1866,8 +1934,8 @@
                   <w:rPr>
                     <w:b/>
                     <w:bCs/>
-                    <w:sz w:val="20"/>
-                    <w:szCs w:val="20"/>
+                    <w:sz w:val="18"/>
+                    <w:szCs w:val="18"/>
                   </w:rPr>
                 </w:pPr>
                 <w:proofErr w:type="spellStart"/>
@@ -1875,8 +1943,8 @@
                   <w:rPr>
                     <w:b/>
                     <w:bCs/>
-                    <w:sz w:val="20"/>
-                    <w:szCs w:val="20"/>
+                    <w:sz w:val="18"/>
+                    <w:szCs w:val="18"/>
                   </w:rPr>
                   <w:t>AfkLigneQteLbl</w:t>
                 </w:r>
@@ -1890,8 +1958,8 @@
             <w:rPr>
               <w:b/>
               <w:bCs/>
-              <w:sz w:val="20"/>
-              <w:szCs w:val="20"/>
+              <w:sz w:val="18"/>
+              <w:szCs w:val="18"/>
             </w:rPr>
             <w:alias w:val="#Nav: /Header/AfkLignePULbl"/>
             <w:tag w:val="#Nav: AfkSalesInvoicePreview/50000"/>
@@ -1915,8 +1983,8 @@
                   <w:rPr>
                     <w:b/>
                     <w:bCs/>
-                    <w:sz w:val="20"/>
-                    <w:szCs w:val="20"/>
+                    <w:sz w:val="18"/>
+                    <w:szCs w:val="18"/>
                   </w:rPr>
                 </w:pPr>
                 <w:proofErr w:type="spellStart"/>
@@ -1924,8 +1992,8 @@
                   <w:rPr>
                     <w:b/>
                     <w:bCs/>
-                    <w:sz w:val="20"/>
-                    <w:szCs w:val="20"/>
+                    <w:sz w:val="18"/>
+                    <w:szCs w:val="18"/>
                   </w:rPr>
                   <w:t>AfkLignePULbl</w:t>
                 </w:r>
@@ -1939,8 +2007,8 @@
             <w:rPr>
               <w:b/>
               <w:bCs/>
-              <w:sz w:val="20"/>
-              <w:szCs w:val="20"/>
+              <w:sz w:val="18"/>
+              <w:szCs w:val="18"/>
             </w:rPr>
             <w:alias w:val="#Nav: /Header/AfkLigneTVALbl"/>
             <w:tag w:val="#Nav: AfkSalesInvoicePreview/50000"/>
@@ -1963,8 +2031,8 @@
                   <w:rPr>
                     <w:b/>
                     <w:bCs/>
-                    <w:sz w:val="20"/>
-                    <w:szCs w:val="20"/>
+                    <w:sz w:val="18"/>
+                    <w:szCs w:val="18"/>
                   </w:rPr>
                 </w:pPr>
                 <w:proofErr w:type="spellStart"/>
@@ -1972,8 +2040,8 @@
                   <w:rPr>
                     <w:b/>
                     <w:bCs/>
-                    <w:sz w:val="20"/>
-                    <w:szCs w:val="20"/>
+                    <w:sz w:val="18"/>
+                    <w:szCs w:val="18"/>
                   </w:rPr>
                   <w:t>AfkLigneTVALbl</w:t>
                 </w:r>
@@ -1987,8 +2055,8 @@
             <w:rPr>
               <w:b/>
               <w:bCs/>
-              <w:sz w:val="20"/>
-              <w:szCs w:val="20"/>
+              <w:sz w:val="18"/>
+              <w:szCs w:val="18"/>
             </w:rPr>
             <w:alias w:val="#Nav: /Header/AfkLigneTotalHTLbl"/>
             <w:tag w:val="#Nav: AfkSalesInvoicePreview/50000"/>
@@ -2011,8 +2079,8 @@
                   <w:rPr>
                     <w:b/>
                     <w:bCs/>
-                    <w:sz w:val="20"/>
-                    <w:szCs w:val="20"/>
+                    <w:sz w:val="18"/>
+                    <w:szCs w:val="18"/>
                   </w:rPr>
                 </w:pPr>
                 <w:proofErr w:type="spellStart"/>
@@ -2020,8 +2088,8 @@
                   <w:rPr>
                     <w:b/>
                     <w:bCs/>
-                    <w:sz w:val="20"/>
-                    <w:szCs w:val="20"/>
+                    <w:sz w:val="18"/>
+                    <w:szCs w:val="18"/>
                   </w:rPr>
                   <w:t>AfkLigneTotalHTLbl</w:t>
                 </w:r>
@@ -2061,6 +2129,8 @@
             <w:sdtContent>
               <w:tr>
                 <w:trPr>
+                  <w:gridAfter w:val="1"/>
+                  <w:wAfter w:w="11" w:type="dxa"/>
                   <w:trHeight w:val="462"/>
                 </w:trPr>
                 <w:sdt>
@@ -2086,7 +2156,6 @@
                       </w:tcPr>
                       <w:p>
                         <w:pPr>
-                          <w:jc w:val="center"/>
                           <w:rPr>
                             <w:sz w:val="18"/>
                             <w:szCs w:val="18"/>
@@ -2171,7 +2240,6 @@
                       </w:tcPr>
                       <w:p>
                         <w:pPr>
-                          <w:jc w:val="center"/>
                           <w:rPr>
                             <w:sz w:val="18"/>
                             <w:szCs w:val="18"/>
@@ -2213,7 +2281,6 @@
                       </w:tcPr>
                       <w:p>
                         <w:pPr>
-                          <w:jc w:val="center"/>
                           <w:rPr>
                             <w:sz w:val="18"/>
                             <w:szCs w:val="18"/>
@@ -2256,7 +2323,6 @@
                       </w:tcPr>
                       <w:p>
                         <w:pPr>
-                          <w:jc w:val="center"/>
                           <w:rPr>
                             <w:sz w:val="18"/>
                             <w:szCs w:val="18"/>
@@ -4463,6 +4529,7 @@
     <w:rsid w:val="00511EEB"/>
     <w:rsid w:val="005B7514"/>
     <w:rsid w:val="006368C7"/>
+    <w:rsid w:val="00662643"/>
     <w:rsid w:val="00666521"/>
     <w:rsid w:val="006E6DE0"/>
     <w:rsid w:val="0084707D"/>
@@ -4472,6 +4539,8 @@
     <w:rsid w:val="00B12E6A"/>
     <w:rsid w:val="00BE1FB6"/>
     <w:rsid w:val="00D9274B"/>
+    <w:rsid w:val="00E118D0"/>
+    <w:rsid w:val="00E9407E"/>
     <w:rsid w:val="00F36560"/>
   </w:rsids>
   <m:mathPr>

</xml_diff>

<commit_message>
Modifications Atelier 26 aout
</commit_message>
<xml_diff>
--- a/AfkSalesInvoicePreview.docx
+++ b/AfkSalesInvoicePreview.docx
@@ -539,11 +539,11 @@
       <w:tblGrid>
         <w:gridCol w:w="431"/>
         <w:gridCol w:w="1990"/>
-        <w:gridCol w:w="1333"/>
-        <w:gridCol w:w="515"/>
-        <w:gridCol w:w="698"/>
+        <w:gridCol w:w="1554"/>
+        <w:gridCol w:w="294"/>
+        <w:gridCol w:w="981"/>
         <w:gridCol w:w="1134"/>
-        <w:gridCol w:w="431"/>
+        <w:gridCol w:w="148"/>
         <w:gridCol w:w="1128"/>
         <w:gridCol w:w="1276"/>
         <w:gridCol w:w="1701"/>
@@ -1421,11 +1421,8 @@
                 <w:tab w:val="left" w:pos="4055"/>
               </w:tabs>
               <w:rPr>
-                <w:b/>
-                <w:bCs/>
                 <w:sz w:val="20"/>
                 <w:szCs w:val="20"/>
-                <w:u w:val="single"/>
                 <w:lang w:val="en-US"/>
               </w:rPr>
             </w:pPr>
@@ -1436,19 +1433,17 @@
                   <w:bCs/>
                   <w:sz w:val="20"/>
                   <w:szCs w:val="20"/>
-                  <w:u w:val="single"/>
                   <w:lang w:val="en-US"/>
                 </w:rPr>
-                <w:alias w:val="#Nav: /Header/AfkAgentFacturationLbl"/>
-                <w:tag w:val="#Nav: AfkSalesInvoicePreview/50000"/>
-                <w:id w:val="739447248"/>
+                <w:id w:val="2019502600"/>
                 <w:placeholder>
                   <w:docPart w:val="DefaultPlaceholder_-1854013440"/>
                 </w:placeholder>
-                <w:dataBinding w:prefixMappings="xmlns:ns0='urn:microsoft-dynamics-nav/reports/AfkSalesInvoicePreview/50000/'" w:xpath="/ns0:NavWordReportXmlPart[1]/ns0:Header[1]/ns0:AfkAgentFacturationLbl[1]" w:storeItemID="{D70867C8-D749-4A75-B11C-0E2F6DD1AD35}"/>
+                <w:dataBinding w:prefixMappings="xmlns:ns0='urn:microsoft-dynamics-nav/reports/AfkSalesInvoicePreview/50000/'" w:xpath="/ns0:NavWordReportXmlPart[1]/ns0:Header[1]/ns0:AfkAddresseFacturationLbl[1]" w:storeItemID="{D70867C8-D749-4A75-B11C-0E2F6DD1AD35}"/>
                 <w:text/>
+                <w:alias w:val="#Nav: /Header/AfkAddresseFacturationLbl"/>
+                <w:tag w:val="#Nav: AfkSalesInvoicePreview/50000"/>
               </w:sdtPr>
-              <w:sdtEndPr/>
               <w:sdtContent>
                 <w:proofErr w:type="spellStart"/>
                 <w:r>
@@ -1457,10 +1452,9 @@
                     <w:bCs/>
                     <w:sz w:val="20"/>
                     <w:szCs w:val="20"/>
-                    <w:u w:val="single"/>
                     <w:lang w:val="en-US"/>
                   </w:rPr>
-                  <w:t>AfkAgentFacturationLbl</w:t>
+                  <w:t>AfkAddresseFacturationLbl</w:t>
                 </w:r>
                 <w:proofErr w:type="spellEnd"/>
               </w:sdtContent>
@@ -1759,6 +1753,7 @@
           <w:wAfter w:w="11" w:type="dxa"/>
           <w:trHeight w:val="245"/>
         </w:trPr>
+        <w:bookmarkStart w:name="_GoBack" w:colFirst="2" w:colLast="2" w:displacedByCustomXml="next" w:id="0"/>
         <w:sdt>
           <w:sdtPr>
             <w:rPr>
@@ -1794,6 +1789,7 @@
                     <w:szCs w:val="18"/>
                   </w:rPr>
                 </w:pPr>
+                <w:proofErr w:type="spellStart"/>
                 <w:r>
                   <w:rPr>
                     <w:b/>
@@ -1801,8 +1797,9 @@
                     <w:sz w:val="18"/>
                     <w:szCs w:val="18"/>
                   </w:rPr>
-                  <w:t>No</w:t>
+                  <w:t>AfkLigneNoLbl</w:t>
                 </w:r>
+                <w:proofErr w:type="spellEnd"/>
               </w:p>
             </w:tc>
           </w:sdtContent>
@@ -1828,7 +1825,7 @@
           <w:sdtContent>
             <w:tc>
               <w:tcPr>
-                <w:tcW w:w="3323" w:type="dxa"/>
+                <w:tcW w:w="3544" w:type="dxa"/>
                 <w:gridSpan w:val="2"/>
                 <w:shd w:val="clear" w:color="auto" w:fill="A8D08D" w:themeFill="accent6" w:themeFillTint="99"/>
               </w:tcPr>
@@ -1877,12 +1874,13 @@
           <w:sdtContent>
             <w:tc>
               <w:tcPr>
-                <w:tcW w:w="1213" w:type="dxa"/>
+                <w:tcW w:w="1275" w:type="dxa"/>
                 <w:gridSpan w:val="2"/>
                 <w:shd w:val="clear" w:color="auto" w:fill="A8D08D" w:themeFill="accent6" w:themeFillTint="99"/>
               </w:tcPr>
               <w:p>
                 <w:pPr>
+                  <w:jc w:val="center"/>
                   <w:rPr>
                     <w:b/>
                     <w:bCs/>
@@ -1931,6 +1929,7 @@
               </w:tcPr>
               <w:p>
                 <w:pPr>
+                  <w:jc w:val="center"/>
                   <w:rPr>
                     <w:b/>
                     <w:bCs/>
@@ -1974,12 +1973,13 @@
           <w:sdtContent>
             <w:tc>
               <w:tcPr>
-                <w:tcW w:w="1559" w:type="dxa"/>
+                <w:tcW w:w="1276" w:type="dxa"/>
                 <w:gridSpan w:val="2"/>
                 <w:shd w:val="clear" w:color="auto" w:fill="A8D08D" w:themeFill="accent6" w:themeFillTint="99"/>
               </w:tcPr>
               <w:p>
                 <w:pPr>
+                  <w:jc w:val="center"/>
                   <w:rPr>
                     <w:b/>
                     <w:bCs/>
@@ -2193,7 +2193,7 @@
                   <w:sdtContent>
                     <w:tc>
                       <w:tcPr>
-                        <w:tcW w:w="3323" w:type="dxa"/>
+                        <w:tcW w:w="3544" w:type="dxa"/>
                         <w:gridSpan w:val="2"/>
                       </w:tcPr>
                       <w:p>
@@ -2235,11 +2235,12 @@
                   <w:sdtContent>
                     <w:tc>
                       <w:tcPr>
-                        <w:tcW w:w="1213" w:type="dxa"/>
+                        <w:tcW w:w="1275" w:type="dxa"/>
                         <w:gridSpan w:val="2"/>
                       </w:tcPr>
                       <w:p>
                         <w:pPr>
+                          <w:jc w:val="center"/>
                           <w:rPr>
                             <w:sz w:val="18"/>
                             <w:szCs w:val="18"/>
@@ -2281,6 +2282,7 @@
                       </w:tcPr>
                       <w:p>
                         <w:pPr>
+                          <w:jc w:val="center"/>
                           <w:rPr>
                             <w:sz w:val="18"/>
                             <w:szCs w:val="18"/>
@@ -2318,11 +2320,12 @@
                   <w:sdtContent>
                     <w:tc>
                       <w:tcPr>
-                        <w:tcW w:w="1559" w:type="dxa"/>
+                        <w:tcW w:w="1276" w:type="dxa"/>
                         <w:gridSpan w:val="2"/>
                       </w:tcPr>
                       <w:p>
                         <w:pPr>
+                          <w:jc w:val="center"/>
                           <w:rPr>
                             <w:sz w:val="18"/>
                             <w:szCs w:val="18"/>
@@ -2364,7 +2367,6 @@
                       </w:tcPr>
                       <w:p>
                         <w:pPr>
-                          <w:jc w:val="right"/>
                           <w:rPr>
                             <w:sz w:val="18"/>
                             <w:szCs w:val="18"/>
@@ -2406,7 +2408,6 @@
                       </w:tcPr>
                       <w:p>
                         <w:pPr>
-                          <w:jc w:val="right"/>
                           <w:rPr>
                             <w:sz w:val="18"/>
                             <w:szCs w:val="18"/>
@@ -2430,6 +2431,7 @@
           </w:sdt>
         </w:sdtContent>
       </w:sdt>
+      <w:bookmarkEnd w:id="0"/>
     </w:tbl>
     <w:p>
       <w:pPr>
@@ -4485,21 +4487,21 @@
     <w:charset w:val="00"/>
     <w:family w:val="swiss"/>
     <w:pitch w:val="variable"/>
-    <w:sig w:usb0="E4002EFF" w:usb1="C000247B" w:usb2="00000009" w:usb3="00000000" w:csb0="000001FF" w:csb1="00000000"/>
+    <w:sig w:usb0="E0002AFF" w:usb1="4000ACFF" w:usb2="00000001" w:usb3="00000000" w:csb0="000001FF" w:csb1="00000000"/>
   </w:font>
   <w:font w:name="Times New Roman">
     <w:panose1 w:val="02020603050405020304"/>
     <w:charset w:val="00"/>
     <w:family w:val="roman"/>
     <w:pitch w:val="variable"/>
-    <w:sig w:usb0="E0002EFF" w:usb1="C000785B" w:usb2="00000009" w:usb3="00000000" w:csb0="000001FF" w:csb1="00000000"/>
+    <w:sig w:usb0="E0002AFF" w:usb1="C0007843" w:usb2="00000009" w:usb3="00000000" w:csb0="000001FF" w:csb1="00000000"/>
   </w:font>
   <w:font w:name="Calibri Light">
     <w:panose1 w:val="020F0302020204030204"/>
     <w:charset w:val="00"/>
     <w:family w:val="swiss"/>
     <w:pitch w:val="variable"/>
-    <w:sig w:usb0="E4002EFF" w:usb1="C000247B" w:usb2="00000009" w:usb3="00000000" w:csb0="000001FF" w:csb1="00000000"/>
+    <w:sig w:usb0="A0002AEF" w:usb1="4000207B" w:usb2="00000000" w:usb3="00000000" w:csb0="000001FF" w:csb1="00000000"/>
   </w:font>
 </w:fonts>
 </file>
@@ -4527,6 +4529,7 @@
     <w:rsid w:val="002A61D3"/>
     <w:rsid w:val="00466E7B"/>
     <w:rsid w:val="00511EEB"/>
+    <w:rsid w:val="005354E3"/>
     <w:rsid w:val="005B7514"/>
     <w:rsid w:val="006368C7"/>
     <w:rsid w:val="00662643"/>

</xml_diff>

<commit_message>
Maj état et corrections
</commit_message>
<xml_diff>
--- a/AfkSalesInvoicePreview.docx
+++ b/AfkSalesInvoicePreview.docx
@@ -538,13 +538,13 @@
       </w:tblPr>
       <w:tblGrid>
         <w:gridCol w:w="431"/>
-        <w:gridCol w:w="1990"/>
-        <w:gridCol w:w="1554"/>
-        <w:gridCol w:w="294"/>
-        <w:gridCol w:w="981"/>
+        <w:gridCol w:w="1843"/>
+        <w:gridCol w:w="1701"/>
         <w:gridCol w:w="1134"/>
-        <w:gridCol w:w="148"/>
-        <w:gridCol w:w="1128"/>
+        <w:gridCol w:w="141"/>
+        <w:gridCol w:w="1134"/>
+        <w:gridCol w:w="426"/>
+        <w:gridCol w:w="850"/>
         <w:gridCol w:w="1276"/>
         <w:gridCol w:w="1701"/>
         <w:gridCol w:w="11"/>
@@ -574,7 +574,7 @@
           <w:sdtContent>
             <w:tc>
               <w:tcPr>
-                <w:tcW w:w="2421" w:type="dxa"/>
+                <w:tcW w:w="2274" w:type="dxa"/>
                 <w:gridSpan w:val="2"/>
                 <w:tcBorders>
                   <w:top w:val="nil"/>
@@ -626,7 +626,7 @@
           <w:sdtContent>
             <w:tc>
               <w:tcPr>
-                <w:tcW w:w="1848" w:type="dxa"/>
+                <w:tcW w:w="2835" w:type="dxa"/>
                 <w:gridSpan w:val="2"/>
                 <w:tcBorders>
                   <w:top w:val="nil"/>
@@ -642,7 +642,6 @@
                     <w:szCs w:val="20"/>
                   </w:rPr>
                 </w:pPr>
-                <w:proofErr w:type="spellStart"/>
                 <w:r>
                   <w:rPr>
                     <w:sz w:val="20"/>
@@ -650,7 +649,6 @@
                   </w:rPr>
                   <w:t>Afk_Terminal</w:t>
                 </w:r>
-                <w:proofErr w:type="spellEnd"/>
               </w:p>
             </w:tc>
           </w:sdtContent>
@@ -676,7 +674,7 @@
           <w:sdtContent>
             <w:tc>
               <w:tcPr>
-                <w:tcW w:w="2263" w:type="dxa"/>
+                <w:tcW w:w="1701" w:type="dxa"/>
                 <w:gridSpan w:val="3"/>
                 <w:tcBorders>
                   <w:top w:val="nil"/>
@@ -728,7 +726,7 @@
           <w:sdtContent>
             <w:tc>
               <w:tcPr>
-                <w:tcW w:w="4116" w:type="dxa"/>
+                <w:tcW w:w="3838" w:type="dxa"/>
                 <w:gridSpan w:val="4"/>
                 <w:tcBorders>
                   <w:top w:val="nil"/>
@@ -783,7 +781,7 @@
           <w:sdtContent>
             <w:tc>
               <w:tcPr>
-                <w:tcW w:w="2421" w:type="dxa"/>
+                <w:tcW w:w="2274" w:type="dxa"/>
                 <w:gridSpan w:val="2"/>
                 <w:tcBorders>
                   <w:top w:val="nil"/>
@@ -835,7 +833,7 @@
           <w:sdtContent>
             <w:tc>
               <w:tcPr>
-                <w:tcW w:w="1848" w:type="dxa"/>
+                <w:tcW w:w="2835" w:type="dxa"/>
                 <w:gridSpan w:val="2"/>
                 <w:tcBorders>
                   <w:top w:val="nil"/>
@@ -885,7 +883,7 @@
           <w:sdtContent>
             <w:tc>
               <w:tcPr>
-                <w:tcW w:w="2263" w:type="dxa"/>
+                <w:tcW w:w="1701" w:type="dxa"/>
                 <w:gridSpan w:val="3"/>
                 <w:tcBorders>
                   <w:top w:val="nil"/>
@@ -937,7 +935,7 @@
           <w:sdtContent>
             <w:tc>
               <w:tcPr>
-                <w:tcW w:w="4116" w:type="dxa"/>
+                <w:tcW w:w="3838" w:type="dxa"/>
                 <w:gridSpan w:val="4"/>
                 <w:tcBorders>
                   <w:top w:val="nil"/>
@@ -992,7 +990,7 @@
           <w:sdtContent>
             <w:tc>
               <w:tcPr>
-                <w:tcW w:w="2421" w:type="dxa"/>
+                <w:tcW w:w="2274" w:type="dxa"/>
                 <w:gridSpan w:val="2"/>
                 <w:tcBorders>
                   <w:top w:val="nil"/>
@@ -1044,7 +1042,7 @@
           <w:sdtContent>
             <w:tc>
               <w:tcPr>
-                <w:tcW w:w="1848" w:type="dxa"/>
+                <w:tcW w:w="2835" w:type="dxa"/>
                 <w:gridSpan w:val="2"/>
                 <w:tcBorders>
                   <w:top w:val="nil"/>
@@ -1094,7 +1092,7 @@
           <w:sdtContent>
             <w:tc>
               <w:tcPr>
-                <w:tcW w:w="2263" w:type="dxa"/>
+                <w:tcW w:w="1701" w:type="dxa"/>
                 <w:gridSpan w:val="3"/>
                 <w:tcBorders>
                   <w:top w:val="nil"/>
@@ -1146,7 +1144,7 @@
           <w:sdtContent>
             <w:tc>
               <w:tcPr>
-                <w:tcW w:w="4116" w:type="dxa"/>
+                <w:tcW w:w="3838" w:type="dxa"/>
                 <w:gridSpan w:val="4"/>
                 <w:tcBorders>
                   <w:top w:val="nil"/>
@@ -1201,7 +1199,7 @@
           <w:sdtContent>
             <w:tc>
               <w:tcPr>
-                <w:tcW w:w="2421" w:type="dxa"/>
+                <w:tcW w:w="2274" w:type="dxa"/>
                 <w:gridSpan w:val="2"/>
                 <w:tcBorders>
                   <w:top w:val="nil"/>
@@ -1237,23 +1235,23 @@
         <w:sdt>
           <w:sdtPr>
             <w:rPr>
-              <w:sz w:val="20"/>
-              <w:szCs w:val="20"/>
+              <w:sz w:val="18"/>
+              <w:szCs w:val="18"/>
             </w:rPr>
-            <w:alias w:val="#Nav: /Header/Afk_UserID"/>
+            <w:alias w:val="#Nav: /Header/SalesPersonName"/>
             <w:tag w:val="#Nav: AfkSalesInvoicePreview/50000"/>
-            <w:id w:val="-240642468"/>
+            <w:id w:val="384843661"/>
             <w:placeholder>
               <w:docPart w:val="DefaultPlaceholder_-1854013440"/>
             </w:placeholder>
-            <w:dataBinding w:prefixMappings="xmlns:ns0='urn:microsoft-dynamics-nav/reports/AfkSalesInvoicePreview/50000/'" w:xpath="/ns0:NavWordReportXmlPart[1]/ns0:Header[1]/ns0:Afk_UserID[1]" w:storeItemID="{D70867C8-D749-4A75-B11C-0E2F6DD1AD35}"/>
+            <w:dataBinding w:prefixMappings="xmlns:ns0='urn:microsoft-dynamics-nav/reports/AfkSalesInvoicePreview/50000/'" w:xpath="/ns0:NavWordReportXmlPart[1]/ns0:Header[1]/ns0:SalesPersonName[1]" w:storeItemID="{D70867C8-D749-4A75-B11C-0E2F6DD1AD35}"/>
             <w:text/>
           </w:sdtPr>
           <w:sdtEndPr/>
           <w:sdtContent>
             <w:tc>
               <w:tcPr>
-                <w:tcW w:w="1848" w:type="dxa"/>
+                <w:tcW w:w="2835" w:type="dxa"/>
                 <w:gridSpan w:val="2"/>
                 <w:tcBorders>
                   <w:top w:val="nil"/>
@@ -1272,10 +1270,10 @@
                 <w:proofErr w:type="spellStart"/>
                 <w:r>
                   <w:rPr>
-                    <w:sz w:val="20"/>
-                    <w:szCs w:val="20"/>
-                  </w:rPr>
-                  <w:t>Afk_UserID</w:t>
+                    <w:sz w:val="18"/>
+                    <w:szCs w:val="18"/>
+                  </w:rPr>
+                  <w:t>SalesPersonName</w:t>
                 </w:r>
                 <w:proofErr w:type="spellEnd"/>
               </w:p>
@@ -1303,7 +1301,7 @@
           <w:sdtContent>
             <w:tc>
               <w:tcPr>
-                <w:tcW w:w="2263" w:type="dxa"/>
+                <w:tcW w:w="1701" w:type="dxa"/>
                 <w:gridSpan w:val="3"/>
                 <w:tcBorders>
                   <w:top w:val="nil"/>
@@ -1355,7 +1353,7 @@
           <w:sdtContent>
             <w:tc>
               <w:tcPr>
-                <w:tcW w:w="4116" w:type="dxa"/>
+                <w:tcW w:w="3838" w:type="dxa"/>
                 <w:gridSpan w:val="4"/>
                 <w:tcBorders>
                   <w:top w:val="nil"/>
@@ -1409,7 +1407,7 @@
         </w:trPr>
         <w:tc>
           <w:tcPr>
-            <w:tcW w:w="4269" w:type="dxa"/>
+            <w:tcW w:w="5109" w:type="dxa"/>
             <w:gridSpan w:val="4"/>
             <w:tcBorders>
               <w:top w:val="single" w:color="auto" w:sz="4" w:space="0"/>
@@ -1433,17 +1431,19 @@
                   <w:bCs/>
                   <w:sz w:val="20"/>
                   <w:szCs w:val="20"/>
+                  <w:u w:val="single"/>
                   <w:lang w:val="en-US"/>
                 </w:rPr>
+                <w:alias w:val="#Nav: /Header/AfkAddresseFacturationLbl"/>
+                <w:tag w:val="#Nav: AfkSalesInvoicePreview/50000"/>
                 <w:id w:val="2019502600"/>
                 <w:placeholder>
                   <w:docPart w:val="DefaultPlaceholder_-1854013440"/>
                 </w:placeholder>
                 <w:dataBinding w:prefixMappings="xmlns:ns0='urn:microsoft-dynamics-nav/reports/AfkSalesInvoicePreview/50000/'" w:xpath="/ns0:NavWordReportXmlPart[1]/ns0:Header[1]/ns0:AfkAddresseFacturationLbl[1]" w:storeItemID="{D70867C8-D749-4A75-B11C-0E2F6DD1AD35}"/>
                 <w:text/>
-                <w:alias w:val="#Nav: /Header/AfkAddresseFacturationLbl"/>
-                <w:tag w:val="#Nav: AfkSalesInvoicePreview/50000"/>
               </w:sdtPr>
+              <w:sdtEndPr/>
               <w:sdtContent>
                 <w:proofErr w:type="spellStart"/>
                 <w:r>
@@ -1452,6 +1452,7 @@
                     <w:bCs/>
                     <w:sz w:val="20"/>
                     <w:szCs w:val="20"/>
+                    <w:u w:val="single"/>
                     <w:lang w:val="en-US"/>
                   </w:rPr>
                   <w:t>AfkAddresseFacturationLbl</w:t>
@@ -1580,7 +1581,7 @@
         </w:tc>
         <w:tc>
           <w:tcPr>
-            <w:tcW w:w="6379" w:type="dxa"/>
+            <w:tcW w:w="5539" w:type="dxa"/>
             <w:gridSpan w:val="7"/>
             <w:tcBorders>
               <w:top w:val="single" w:color="auto" w:sz="4" w:space="0"/>
@@ -1753,7 +1754,6 @@
           <w:wAfter w:w="11" w:type="dxa"/>
           <w:trHeight w:val="245"/>
         </w:trPr>
-        <w:bookmarkStart w:name="_GoBack" w:colFirst="2" w:colLast="2" w:displacedByCustomXml="next" w:id="0"/>
         <w:sdt>
           <w:sdtPr>
             <w:rPr>
@@ -2028,6 +2028,7 @@
               </w:tcPr>
               <w:p>
                 <w:pPr>
+                  <w:jc w:val="center"/>
                   <w:rPr>
                     <w:b/>
                     <w:bCs/>
@@ -2076,6 +2077,7 @@
               </w:tcPr>
               <w:p>
                 <w:pPr>
+                  <w:jc w:val="center"/>
                   <w:rPr>
                     <w:b/>
                     <w:bCs/>
@@ -2282,7 +2284,6 @@
                       </w:tcPr>
                       <w:p>
                         <w:pPr>
-                          <w:jc w:val="center"/>
                           <w:rPr>
                             <w:sz w:val="18"/>
                             <w:szCs w:val="18"/>
@@ -2325,7 +2326,6 @@
                       </w:tcPr>
                       <w:p>
                         <w:pPr>
-                          <w:jc w:val="center"/>
                           <w:rPr>
                             <w:sz w:val="18"/>
                             <w:szCs w:val="18"/>
@@ -2431,7 +2431,6 @@
           </w:sdt>
         </w:sdtContent>
       </w:sdt>
-      <w:bookmarkEnd w:id="0"/>
     </w:tbl>
     <w:p>
       <w:pPr>
@@ -4528,22 +4527,30 @@
     <w:rsid w:val="002218CD"/>
     <w:rsid w:val="002A61D3"/>
     <w:rsid w:val="00466E7B"/>
+    <w:rsid w:val="00476ABC"/>
+    <w:rsid w:val="004A6F3D"/>
     <w:rsid w:val="00511EEB"/>
+    <w:rsid w:val="00533215"/>
     <w:rsid w:val="005354E3"/>
     <w:rsid w:val="005B7514"/>
     <w:rsid w:val="006368C7"/>
     <w:rsid w:val="00662643"/>
     <w:rsid w:val="00666521"/>
     <w:rsid w:val="006E6DE0"/>
+    <w:rsid w:val="006F779D"/>
+    <w:rsid w:val="007D544D"/>
     <w:rsid w:val="0084707D"/>
     <w:rsid w:val="00865E81"/>
     <w:rsid w:val="009E0614"/>
     <w:rsid w:val="00A327D6"/>
+    <w:rsid w:val="00A87D70"/>
     <w:rsid w:val="00B12E6A"/>
+    <w:rsid w:val="00BD50C0"/>
     <w:rsid w:val="00BE1FB6"/>
     <w:rsid w:val="00D9274B"/>
     <w:rsid w:val="00E118D0"/>
     <w:rsid w:val="00E9407E"/>
+    <w:rsid w:val="00F2303D"/>
     <w:rsid w:val="00F36560"/>
   </w:rsids>
   <m:mathPr>
@@ -5344,7 +5351,9 @@
 </a:theme>
 </file>
 
-<file path=customXml/item1.xml>��< ? x m l   v e r s i o n = " 1 . 0 "   e n c o d i n g = " u t f - 1 6 " ? > < N a v W o r d R e p o r t X m l P a r t   x m l n s = " u r n : m i c r o s o f t - d y n a m i c s - n a v / r e p o r t s / A f k S a l e s I n v o i c e P r e v i e w / 5 0 0 0 0 / " > +<file path=customXml/item1.xml>��< ? x m l   v e r s i o n = " 1 . 0 "   e n c o d i n g = " u t f - 1 6 " ? > + 
+ < N a v W o r d R e p o r t X m l P a r t   x m l n s = " u r n : m i c r o s o f t - d y n a m i c s - n a v / r e p o r t s / A f k S a l e s I n v o i c e P r e v i e w / 5 0 0 0 0 / " >   
      < H e a d e r >   
@@ -5390,6 +5399,8 @@
  
          < A f k D e v i s e L b l > A f k D e v i s e L b l < / A f k D e v i s e L b l >   
+         < A f k I n v N o L b l > A f k I n v N o L b l < / A f k I n v N o L b l > + 
          < A f k L i e u A d r e s s e F a c t u r a t i o n > A f k L i e u A d r e s s e F a c t u r a t i o n < / A f k L i e u A d r e s s e F a c t u r a t i o n >   
          < A f k L i g n e N o L b l > A f k L i g n e N o L b l < / A f k L i g n e N o L b l > @@ -5410,6 +5421,8 @@
  
          < A f k N u m C o n t r i b u a b l e L b l > A f k N u m C o n t r i b u a b l e L b l < / A f k N u m C o n t r i b u a b l e L b l >   
+         < A f k O b j e c t L b l > A f k O b j e c t L b l < / A f k O b j e c t L b l > + 
          < A f k R C C M L b l > A f k R C C M L b l < / A f k R C C M L b l >   
          < A f k T e r m i n a l L b l > A f k T e r m i n a l L b l < / A f k T e r m i n a l L b l > @@ -5659,6 +5672,8 @@
              < A f k F o r m a t t e d N u m b e r > A f k F o r m a t t e d N u m b e r < / A f k F o r m a t t e d N u m b e r >   
              < A f k F o r m a t t e d V A T > A f k F o r m a t t e d V A T < / A f k F o r m a t t e d V A T > + 
+             < A f k I s L i n e > A f k I s L i n e < / A f k I s L i n e >   
              < A f k L i g n e B a s e > A f k L i g n e B a s e < / A f k L i g n e B a s e >   

</xml_diff>